<commit_message>
Add transport request form + DOCX/PDF generation
Add a transport request feature: new Thymeleaf form and endpoints to generate Word and PDF files. Introduces TransportRequestController (GET /form/TRUCK_ORDER, POST /generate/TRUCK_ORDER, POST /generate-pdf/TRUCK_ORDER), TransportRequestData DTO, TransportRequestGeneratorService (Apache POI-based DOCX generator with placeholder replacement that handles placeholders split across runs and multiline values), and TransportRequestPdfService (produces DOCX then converts to PDF via LibreOffice soffice). Adds transport_request_form.html and truck_order.docx template and updates the navbar to link to the form. Note: set libreoffice.sofficePath in application properties for PDF conversion; outputs use safe temporary filenames.
</commit_message>
<xml_diff>
--- a/src/main/resources/UNP_instructions.docx
+++ b/src/main/resources/UNP_instructions.docx
@@ -3103,8 +3103,12 @@
       </w:pPr>
     </w:p>
     <w:sectPr>
-      <w:headerReference w:type="default" r:id="rId9"/>
-      <w:footerReference w:type="default" r:id="rId10"/>
+      <w:headerReference w:type="even" r:id="rId9"/>
+      <w:headerReference w:type="default" r:id="rId10"/>
+      <w:footerReference w:type="even" r:id="rId11"/>
+      <w:footerReference w:type="default" r:id="rId12"/>
+      <w:headerReference w:type="first" r:id="rId13"/>
+      <w:footerReference w:type="first" r:id="rId14"/>
       <w:pgSz w:w="11906" w:h="16838"/>
       <w:pgMar w:top="1417" w:right="1417" w:bottom="1417" w:left="1417" w:header="708" w:footer="708" w:gutter="0"/>
       <w:cols w:space="708"/>
@@ -3145,52 +3149,26 @@
     <w:pPr>
       <w:pStyle w:val="Footer"/>
     </w:pPr>
-    <w:r>
-      <w:rPr>
-        <w:noProof/>
-      </w:rPr>
-      <w:drawing>
-        <wp:inline distT="0" distB="0" distL="0" distR="0" wp14:anchorId="3A9E56AF" wp14:editId="7B948A14">
-          <wp:extent cx="5760720" cy="440417"/>
-          <wp:effectExtent l="0" t="0" r="0" b="0"/>
-          <wp:docPr id="24" name="Picture 24"/>
-          <wp:cNvGraphicFramePr>
-            <a:graphicFrameLocks xmlns:a="http://schemas.openxmlformats.org/drawingml/2006/main" noChangeAspect="1"/>
-          </wp:cNvGraphicFramePr>
-          <a:graphic xmlns:a="http://schemas.openxmlformats.org/drawingml/2006/main">
-            <a:graphicData uri="http://schemas.openxmlformats.org/drawingml/2006/picture">
-              <pic:pic xmlns:pic="http://schemas.openxmlformats.org/drawingml/2006/picture">
-                <pic:nvPicPr>
-                  <pic:cNvPr id="3" name="01.jpg"/>
-                  <pic:cNvPicPr/>
-                </pic:nvPicPr>
-                <pic:blipFill>
-                  <a:blip r:embed="rId1" cstate="print">
-                    <a:extLst>
-                      <a:ext uri="{28A0092B-C50C-407E-A947-70E740481C1C}">
-                        <a14:useLocalDpi xmlns:a14="http://schemas.microsoft.com/office/drawing/2010/main" val="0"/>
-                      </a:ext>
-                    </a:extLst>
-                  </a:blip>
-                  <a:stretch>
-                    <a:fillRect/>
-                  </a:stretch>
-                </pic:blipFill>
-                <pic:spPr>
-                  <a:xfrm>
-                    <a:off x="0" y="0"/>
-                    <a:ext cx="5760720" cy="440417"/>
-                  </a:xfrm>
-                  <a:prstGeom prst="rect">
-                    <a:avLst/>
-                  </a:prstGeom>
-                </pic:spPr>
-              </pic:pic>
-            </a:graphicData>
-          </a:graphic>
-        </wp:inline>
-      </w:drawing>
-    </w:r>
+  </w:p>
+</w:ftr>
+</file>
+
+<file path=word/footer2.xml><?xml version="1.0" encoding="utf-8"?>
+<w:ftr xmlns:wpc="http://schemas.microsoft.com/office/word/2010/wordprocessingCanvas" xmlns:cx="http://schemas.microsoft.com/office/drawing/2014/chartex" xmlns:cx1="http://schemas.microsoft.com/office/drawing/2015/9/8/chartex" xmlns:cx2="http://schemas.microsoft.com/office/drawing/2015/10/21/chartex" xmlns:cx3="http://schemas.microsoft.com/office/drawing/2016/5/9/chartex" xmlns:cx4="http://schemas.microsoft.com/office/drawing/2016/5/10/chartex" xmlns:cx5="http://schemas.microsoft.com/office/drawing/2016/5/11/chartex" xmlns:cx6="http://schemas.microsoft.com/office/drawing/2016/5/12/chartex" xmlns:cx7="http://schemas.microsoft.com/office/drawing/2016/5/13/chartex" xmlns:cx8="http://schemas.microsoft.com/office/drawing/2016/5/14/chartex" xmlns:mc="http://schemas.openxmlformats.org/markup-compatibility/2006" xmlns:aink="http://schemas.microsoft.com/office/drawing/2016/ink" xmlns:am3d="http://schemas.microsoft.com/office/drawing/2017/model3d" xmlns:o="urn:schemas-microsoft-com:office:office" xmlns:oel="http://schemas.microsoft.com/office/2019/extlst" xmlns:r="http://schemas.openxmlformats.org/officeDocument/2006/relationships" xmlns:m="http://schemas.openxmlformats.org/officeDocument/2006/math" xmlns:v="urn:schemas-microsoft-com:vml" xmlns:wp14="http://schemas.microsoft.com/office/word/2010/wordprocessingDrawing" xmlns:wp="http://schemas.openxmlformats.org/drawingml/2006/wordprocessingDrawing" xmlns:w10="urn:schemas-microsoft-com:office:word" xmlns:w="http://schemas.openxmlformats.org/wordprocessingml/2006/main" xmlns:w14="http://schemas.microsoft.com/office/word/2010/wordml" xmlns:w15="http://schemas.microsoft.com/office/word/2012/wordml" xmlns:w16cex="http://schemas.microsoft.com/office/word/2018/wordml/cex" xmlns:w16cid="http://schemas.microsoft.com/office/word/2016/wordml/cid" xmlns:w16="http://schemas.microsoft.com/office/word/2018/wordml" xmlns:w16du="http://schemas.microsoft.com/office/word/2023/wordml/word16du" xmlns:w16sdtdh="http://schemas.microsoft.com/office/word/2020/wordml/sdtdatahash" xmlns:w16sdtfl="http://schemas.microsoft.com/office/word/2024/wordml/sdtformatlock" xmlns:w16se="http://schemas.microsoft.com/office/word/2015/wordml/symex" xmlns:wpg="http://schemas.microsoft.com/office/word/2010/wordprocessingGroup" xmlns:wpi="http://schemas.microsoft.com/office/word/2010/wordprocessingInk" xmlns:wne="http://schemas.microsoft.com/office/word/2006/wordml" xmlns:wps="http://schemas.microsoft.com/office/word/2010/wordprocessingShape" mc:Ignorable="w14 w15 w16se w16cid w16 w16cex w16sdtdh w16sdtfl w16du wp14">
+  <w:p>
+    <w:pPr>
+      <w:pStyle w:val="Footer"/>
+    </w:pPr>
+  </w:p>
+</w:ftr>
+</file>
+
+<file path=word/footer3.xml><?xml version="1.0" encoding="utf-8"?>
+<w:ftr xmlns:wpc="http://schemas.microsoft.com/office/word/2010/wordprocessingCanvas" xmlns:cx="http://schemas.microsoft.com/office/drawing/2014/chartex" xmlns:cx1="http://schemas.microsoft.com/office/drawing/2015/9/8/chartex" xmlns:cx2="http://schemas.microsoft.com/office/drawing/2015/10/21/chartex" xmlns:cx3="http://schemas.microsoft.com/office/drawing/2016/5/9/chartex" xmlns:cx4="http://schemas.microsoft.com/office/drawing/2016/5/10/chartex" xmlns:cx5="http://schemas.microsoft.com/office/drawing/2016/5/11/chartex" xmlns:cx6="http://schemas.microsoft.com/office/drawing/2016/5/12/chartex" xmlns:cx7="http://schemas.microsoft.com/office/drawing/2016/5/13/chartex" xmlns:cx8="http://schemas.microsoft.com/office/drawing/2016/5/14/chartex" xmlns:mc="http://schemas.openxmlformats.org/markup-compatibility/2006" xmlns:aink="http://schemas.microsoft.com/office/drawing/2016/ink" xmlns:am3d="http://schemas.microsoft.com/office/drawing/2017/model3d" xmlns:o="urn:schemas-microsoft-com:office:office" xmlns:oel="http://schemas.microsoft.com/office/2019/extlst" xmlns:r="http://schemas.openxmlformats.org/officeDocument/2006/relationships" xmlns:m="http://schemas.openxmlformats.org/officeDocument/2006/math" xmlns:v="urn:schemas-microsoft-com:vml" xmlns:wp14="http://schemas.microsoft.com/office/word/2010/wordprocessingDrawing" xmlns:wp="http://schemas.openxmlformats.org/drawingml/2006/wordprocessingDrawing" xmlns:w10="urn:schemas-microsoft-com:office:word" xmlns:w="http://schemas.openxmlformats.org/wordprocessingml/2006/main" xmlns:w14="http://schemas.microsoft.com/office/word/2010/wordml" xmlns:w15="http://schemas.microsoft.com/office/word/2012/wordml" xmlns:w16cex="http://schemas.microsoft.com/office/word/2018/wordml/cex" xmlns:w16cid="http://schemas.microsoft.com/office/word/2016/wordml/cid" xmlns:w16="http://schemas.microsoft.com/office/word/2018/wordml" xmlns:w16du="http://schemas.microsoft.com/office/word/2023/wordml/word16du" xmlns:w16sdtdh="http://schemas.microsoft.com/office/word/2020/wordml/sdtdatahash" xmlns:w16sdtfl="http://schemas.microsoft.com/office/word/2024/wordml/sdtformatlock" xmlns:w16se="http://schemas.microsoft.com/office/word/2015/wordml/symex" xmlns:wpg="http://schemas.microsoft.com/office/word/2010/wordprocessingGroup" xmlns:wpi="http://schemas.microsoft.com/office/word/2010/wordprocessingInk" xmlns:wne="http://schemas.microsoft.com/office/word/2006/wordml" xmlns:wps="http://schemas.microsoft.com/office/word/2010/wordprocessingShape" mc:Ignorable="w14 w15 w16se w16cid w16 w16cex w16sdtdh w16sdtfl w16du wp14">
+  <w:p>
+    <w:pPr>
+      <w:pStyle w:val="Footer"/>
+    </w:pPr>
   </w:p>
 </w:ftr>
 </file>
@@ -3226,63 +3204,26 @@
     <w:pPr>
       <w:pStyle w:val="Header"/>
     </w:pPr>
-    <w:r>
-      <w:rPr>
-        <w:noProof/>
-      </w:rPr>
-      <w:drawing>
-        <wp:anchor distT="0" distB="0" distL="114300" distR="114300" simplePos="0" relativeHeight="251659264" behindDoc="0" locked="0" layoutInCell="1" allowOverlap="1" wp14:anchorId="6240B307" wp14:editId="4E3CA90B">
-          <wp:simplePos x="0" y="0"/>
-          <wp:positionH relativeFrom="column">
-            <wp:posOffset>-457200</wp:posOffset>
-          </wp:positionH>
-          <wp:positionV relativeFrom="paragraph">
-            <wp:posOffset>-314960</wp:posOffset>
-          </wp:positionV>
-          <wp:extent cx="6732270" cy="571500"/>
-          <wp:effectExtent l="0" t="0" r="0" b="0"/>
-          <wp:wrapTopAndBottom/>
-          <wp:docPr id="23" name="Picture 23"/>
-          <wp:cNvGraphicFramePr>
-            <a:graphicFrameLocks xmlns:a="http://schemas.openxmlformats.org/drawingml/2006/main" noChangeAspect="1"/>
-          </wp:cNvGraphicFramePr>
-          <a:graphic xmlns:a="http://schemas.openxmlformats.org/drawingml/2006/main">
-            <a:graphicData uri="http://schemas.openxmlformats.org/drawingml/2006/picture">
-              <pic:pic xmlns:pic="http://schemas.openxmlformats.org/drawingml/2006/picture">
-                <pic:nvPicPr>
-                  <pic:cNvPr id="1" name="FRELINE01.jpg"/>
-                  <pic:cNvPicPr/>
-                </pic:nvPicPr>
-                <pic:blipFill>
-                  <a:blip r:embed="rId1" cstate="print">
-                    <a:extLst>
-                      <a:ext uri="{28A0092B-C50C-407E-A947-70E740481C1C}">
-                        <a14:useLocalDpi xmlns:a14="http://schemas.microsoft.com/office/drawing/2010/main" val="0"/>
-                      </a:ext>
-                    </a:extLst>
-                  </a:blip>
-                  <a:stretch>
-                    <a:fillRect/>
-                  </a:stretch>
-                </pic:blipFill>
-                <pic:spPr>
-                  <a:xfrm>
-                    <a:off x="0" y="0"/>
-                    <a:ext cx="6732270" cy="571500"/>
-                  </a:xfrm>
-                  <a:prstGeom prst="rect">
-                    <a:avLst/>
-                  </a:prstGeom>
-                </pic:spPr>
-              </pic:pic>
-            </a:graphicData>
-          </a:graphic>
-          <wp14:sizeRelV relativeFrom="margin">
-            <wp14:pctHeight>0</wp14:pctHeight>
-          </wp14:sizeRelV>
-        </wp:anchor>
-      </w:drawing>
-    </w:r>
+  </w:p>
+</w:hdr>
+</file>
+
+<file path=word/header2.xml><?xml version="1.0" encoding="utf-8"?>
+<w:hdr xmlns:wpc="http://schemas.microsoft.com/office/word/2010/wordprocessingCanvas" xmlns:cx="http://schemas.microsoft.com/office/drawing/2014/chartex" xmlns:cx1="http://schemas.microsoft.com/office/drawing/2015/9/8/chartex" xmlns:cx2="http://schemas.microsoft.com/office/drawing/2015/10/21/chartex" xmlns:cx3="http://schemas.microsoft.com/office/drawing/2016/5/9/chartex" xmlns:cx4="http://schemas.microsoft.com/office/drawing/2016/5/10/chartex" xmlns:cx5="http://schemas.microsoft.com/office/drawing/2016/5/11/chartex" xmlns:cx6="http://schemas.microsoft.com/office/drawing/2016/5/12/chartex" xmlns:cx7="http://schemas.microsoft.com/office/drawing/2016/5/13/chartex" xmlns:cx8="http://schemas.microsoft.com/office/drawing/2016/5/14/chartex" xmlns:mc="http://schemas.openxmlformats.org/markup-compatibility/2006" xmlns:aink="http://schemas.microsoft.com/office/drawing/2016/ink" xmlns:am3d="http://schemas.microsoft.com/office/drawing/2017/model3d" xmlns:o="urn:schemas-microsoft-com:office:office" xmlns:oel="http://schemas.microsoft.com/office/2019/extlst" xmlns:r="http://schemas.openxmlformats.org/officeDocument/2006/relationships" xmlns:m="http://schemas.openxmlformats.org/officeDocument/2006/math" xmlns:v="urn:schemas-microsoft-com:vml" xmlns:wp14="http://schemas.microsoft.com/office/word/2010/wordprocessingDrawing" xmlns:wp="http://schemas.openxmlformats.org/drawingml/2006/wordprocessingDrawing" xmlns:w10="urn:schemas-microsoft-com:office:word" xmlns:w="http://schemas.openxmlformats.org/wordprocessingml/2006/main" xmlns:w14="http://schemas.microsoft.com/office/word/2010/wordml" xmlns:w15="http://schemas.microsoft.com/office/word/2012/wordml" xmlns:w16cex="http://schemas.microsoft.com/office/word/2018/wordml/cex" xmlns:w16cid="http://schemas.microsoft.com/office/word/2016/wordml/cid" xmlns:w16="http://schemas.microsoft.com/office/word/2018/wordml" xmlns:w16du="http://schemas.microsoft.com/office/word/2023/wordml/word16du" xmlns:w16sdtdh="http://schemas.microsoft.com/office/word/2020/wordml/sdtdatahash" xmlns:w16sdtfl="http://schemas.microsoft.com/office/word/2024/wordml/sdtformatlock" xmlns:w16se="http://schemas.microsoft.com/office/word/2015/wordml/symex" xmlns:wpg="http://schemas.microsoft.com/office/word/2010/wordprocessingGroup" xmlns:wpi="http://schemas.microsoft.com/office/word/2010/wordprocessingInk" xmlns:wne="http://schemas.microsoft.com/office/word/2006/wordml" xmlns:wps="http://schemas.microsoft.com/office/word/2010/wordprocessingShape" mc:Ignorable="w14 w15 w16se w16cid w16 w16cex w16sdtdh w16sdtfl w16du wp14">
+  <w:p>
+    <w:pPr>
+      <w:pStyle w:val="Header"/>
+    </w:pPr>
+  </w:p>
+</w:hdr>
+</file>
+
+<file path=word/header3.xml><?xml version="1.0" encoding="utf-8"?>
+<w:hdr xmlns:wpc="http://schemas.microsoft.com/office/word/2010/wordprocessingCanvas" xmlns:cx="http://schemas.microsoft.com/office/drawing/2014/chartex" xmlns:cx1="http://schemas.microsoft.com/office/drawing/2015/9/8/chartex" xmlns:cx2="http://schemas.microsoft.com/office/drawing/2015/10/21/chartex" xmlns:cx3="http://schemas.microsoft.com/office/drawing/2016/5/9/chartex" xmlns:cx4="http://schemas.microsoft.com/office/drawing/2016/5/10/chartex" xmlns:cx5="http://schemas.microsoft.com/office/drawing/2016/5/11/chartex" xmlns:cx6="http://schemas.microsoft.com/office/drawing/2016/5/12/chartex" xmlns:cx7="http://schemas.microsoft.com/office/drawing/2016/5/13/chartex" xmlns:cx8="http://schemas.microsoft.com/office/drawing/2016/5/14/chartex" xmlns:mc="http://schemas.openxmlformats.org/markup-compatibility/2006" xmlns:aink="http://schemas.microsoft.com/office/drawing/2016/ink" xmlns:am3d="http://schemas.microsoft.com/office/drawing/2017/model3d" xmlns:o="urn:schemas-microsoft-com:office:office" xmlns:oel="http://schemas.microsoft.com/office/2019/extlst" xmlns:r="http://schemas.openxmlformats.org/officeDocument/2006/relationships" xmlns:m="http://schemas.openxmlformats.org/officeDocument/2006/math" xmlns:v="urn:schemas-microsoft-com:vml" xmlns:wp14="http://schemas.microsoft.com/office/word/2010/wordprocessingDrawing" xmlns:wp="http://schemas.openxmlformats.org/drawingml/2006/wordprocessingDrawing" xmlns:w10="urn:schemas-microsoft-com:office:word" xmlns:w="http://schemas.openxmlformats.org/wordprocessingml/2006/main" xmlns:w14="http://schemas.microsoft.com/office/word/2010/wordml" xmlns:w15="http://schemas.microsoft.com/office/word/2012/wordml" xmlns:w16cex="http://schemas.microsoft.com/office/word/2018/wordml/cex" xmlns:w16cid="http://schemas.microsoft.com/office/word/2016/wordml/cid" xmlns:w16="http://schemas.microsoft.com/office/word/2018/wordml" xmlns:w16du="http://schemas.microsoft.com/office/word/2023/wordml/word16du" xmlns:w16sdtdh="http://schemas.microsoft.com/office/word/2020/wordml/sdtdatahash" xmlns:w16sdtfl="http://schemas.microsoft.com/office/word/2024/wordml/sdtformatlock" xmlns:w16se="http://schemas.microsoft.com/office/word/2015/wordml/symex" xmlns:wpg="http://schemas.microsoft.com/office/word/2010/wordprocessingGroup" xmlns:wpi="http://schemas.microsoft.com/office/word/2010/wordprocessingInk" xmlns:wne="http://schemas.microsoft.com/office/word/2006/wordml" xmlns:wps="http://schemas.microsoft.com/office/word/2010/wordprocessingShape" mc:Ignorable="w14 w15 w16se w16cid w16 w16cex w16sdtdh w16sdtfl w16du wp14">
+  <w:p>
+    <w:pPr>
+      <w:pStyle w:val="Header"/>
+    </w:pPr>
   </w:p>
 </w:hdr>
 </file>

</xml_diff>